<commit_message>
Formated the design the study file a bit
</commit_message>
<xml_diff>
--- a/designTheStudy.docx
+++ b/designTheStudy.docx
@@ -3,37 +3,33 @@
 <w:document xmlns:wpc="http://schemas.microsoft.com/office/word/2010/wordprocessingCanvas" xmlns:cx="http://schemas.microsoft.com/office/drawing/2014/chartex" xmlns:cx1="http://schemas.microsoft.com/office/drawing/2015/9/8/chartex" xmlns:cx2="http://schemas.microsoft.com/office/drawing/2015/10/21/chartex" xmlns:cx3="http://schemas.microsoft.com/office/drawing/2016/5/9/chartex" xmlns:cx4="http://schemas.microsoft.com/office/drawing/2016/5/10/chartex" xmlns:cx5="http://schemas.microsoft.com/office/drawing/2016/5/11/chartex" xmlns:mc="http://schemas.openxmlformats.org/markup-compatibility/2006" xmlns:o="urn:schemas-microsoft-com:office:office" xmlns:r="http://schemas.openxmlformats.org/officeDocument/2006/relationships" xmlns:m="http://schemas.openxmlformats.org/officeDocument/2006/math" xmlns:v="urn:schemas-microsoft-com:vml" xmlns:wp14="http://schemas.microsoft.com/office/word/2010/wordprocessingDrawing" xmlns:wp="http://schemas.openxmlformats.org/drawingml/2006/wordprocessingDrawing" xmlns:w10="urn:schemas-microsoft-com:office:word" xmlns:w="http://schemas.openxmlformats.org/wordprocessingml/2006/main" xmlns:w14="http://schemas.microsoft.com/office/word/2010/wordml" xmlns:w15="http://schemas.microsoft.com/office/word/2012/wordml" xmlns:w16se="http://schemas.microsoft.com/office/word/2015/wordml/symex" xmlns:wpg="http://schemas.microsoft.com/office/word/2010/wordprocessingGroup" xmlns:wpi="http://schemas.microsoft.com/office/word/2010/wordprocessingInk" xmlns:wne="http://schemas.microsoft.com/office/word/2006/wordml" xmlns:wps="http://schemas.microsoft.com/office/word/2010/wordprocessingShape" mc:Ignorable="w14 w15 w16se wp14">
   <w:body>
     <w:p>
-      <w:pPr>
-        <w:rPr>
-          <w:lang w:val="pt-BR"/>
-        </w:rPr>
-      </w:pPr>
-      <w:r>
-        <w:rPr>
-          <w:lang w:val="pt-BR"/>
-        </w:rPr>
+      <w:r>
         <w:t>Grant Merrill</w:t>
       </w:r>
     </w:p>
     <w:p>
-      <w:pPr>
+      <w:r>
+        <w:t>Jeremy Schlottmann</w:t>
+      </w:r>
+    </w:p>
+    <w:p/>
+    <w:p>
+      <w:pPr>
+        <w:jc w:val="center"/>
         <w:rPr>
-          <w:lang w:val="pt-BR"/>
+          <w:b/>
+          <w:sz w:val="32"/>
+          <w:szCs w:val="32"/>
         </w:rPr>
       </w:pPr>
       <w:r>
         <w:rPr>
-          <w:lang w:val="pt-BR"/>
+          <w:b/>
+          <w:sz w:val="32"/>
+          <w:szCs w:val="32"/>
         </w:rPr>
-        <w:t>Jeremy Schlottmann</w:t>
-      </w:r>
-    </w:p>
-    <w:p>
-      <w:pPr>
-        <w:rPr>
-          <w:lang w:val="pt-BR"/>
-        </w:rPr>
-      </w:pPr>
+        <w:t>DESIGN THE STUDY</w:t>
+      </w:r>
     </w:p>
     <w:p>
       <w:pPr>
@@ -70,6 +66,8 @@
       <w:r>
         <w:t>–</w:t>
       </w:r>
+      <w:bookmarkStart w:id="0" w:name="_GoBack"/>
+      <w:bookmarkEnd w:id="0"/>
     </w:p>
     <w:p>
       <w:pPr>
@@ -127,8 +125,6 @@
       <w:r>
         <w:t xml:space="preserve"> of a project and the activity of the same project.</w:t>
       </w:r>
-      <w:bookmarkStart w:id="0" w:name="_GoBack"/>
-      <w:bookmarkEnd w:id="0"/>
     </w:p>
     <w:sectPr>
       <w:pgSz w:w="12240" w:h="15840"/>
@@ -360,6 +356,7 @@
     <w:lsdException w:name="HTML Sample" w:semiHidden="1" w:unhideWhenUsed="1"/>
     <w:lsdException w:name="HTML Typewriter" w:semiHidden="1" w:unhideWhenUsed="1"/>
     <w:lsdException w:name="HTML Variable" w:semiHidden="1" w:unhideWhenUsed="1"/>
+    <w:lsdException w:name="Normal Table" w:semiHidden="1" w:unhideWhenUsed="1"/>
     <w:lsdException w:name="annotation subject" w:semiHidden="1" w:unhideWhenUsed="1"/>
     <w:lsdException w:name="No List" w:semiHidden="1" w:unhideWhenUsed="1"/>
     <w:lsdException w:name="Outline List 1" w:semiHidden="1" w:unhideWhenUsed="1"/>
@@ -406,8 +403,10 @@
     <w:lsdException w:name="Table Subtle 2" w:semiHidden="1" w:unhideWhenUsed="1"/>
     <w:lsdException w:name="Table Web 1" w:semiHidden="1" w:unhideWhenUsed="1"/>
     <w:lsdException w:name="Table Web 2" w:semiHidden="1" w:unhideWhenUsed="1"/>
+    <w:lsdException w:name="Table Web 3" w:semiHidden="1" w:unhideWhenUsed="1"/>
     <w:lsdException w:name="Balloon Text" w:semiHidden="1" w:unhideWhenUsed="1"/>
     <w:lsdException w:name="Table Grid" w:uiPriority="39"/>
+    <w:lsdException w:name="Table Theme" w:semiHidden="1" w:unhideWhenUsed="1"/>
     <w:lsdException w:name="Placeholder Text" w:semiHidden="1"/>
     <w:lsdException w:name="No Spacing" w:uiPriority="1" w:qFormat="1"/>
     <w:lsdException w:name="Light Shading" w:uiPriority="60"/>

</xml_diff>